<commit_message>
Actividad de aprendizaje 3
</commit_message>
<xml_diff>
--- a/2. Fase 1 Análisis/Actividad de Proyecto 1/GA1-220501092-AA3/GA1-220501092-AA3-EV01/Diseño del Instrumento de Recolección de Información.docx
+++ b/2. Fase 1 Análisis/Actividad de Proyecto 1/GA1-220501092-AA3/GA1-220501092-AA3-EV01/Diseño del Instrumento de Recolección de Información.docx
@@ -37,31 +37,7 @@
         <w:rPr>
           <w:b/>
         </w:rPr>
-        <w:t>I</w:t>
-      </w:r>
-      <w:r>
-        <w:rPr>
-          <w:b/>
-        </w:rPr>
-        <w:t>nfografía sobre la teoría General de</w:t>
-      </w:r>
-      <w:r>
-        <w:rPr>
-          <w:b/>
-        </w:rPr>
-        <w:t xml:space="preserve"> </w:t>
-      </w:r>
-      <w:r>
-        <w:rPr>
-          <w:b/>
-        </w:rPr>
-        <w:t>Sistemas</w:t>
-      </w:r>
-      <w:r>
-        <w:rPr>
-          <w:b/>
-        </w:rPr>
-        <w:t xml:space="preserve"> </w:t>
+        <w:t>Diseño del Instrumento de Recolección de Información</w:t>
       </w:r>
     </w:p>
     <w:p>
@@ -83,42 +59,47 @@
         <w:jc w:val="center"/>
         <w:rPr>
           <w:b/>
+          <w:bCs/>
+        </w:rPr>
+      </w:pPr>
+      <w:r>
+        <w:rPr>
+          <w:b/>
+        </w:rPr>
+        <w:t>GA1-220501092-AA</w:t>
+      </w:r>
+      <w:r>
+        <w:rPr>
+          <w:b/>
+        </w:rPr>
+        <w:t>3</w:t>
+      </w:r>
+    </w:p>
+    <w:p>
+      <w:pPr>
+        <w:jc w:val="center"/>
+        <w:rPr>
+          <w:b/>
+          <w:bCs/>
+        </w:rPr>
+      </w:pPr>
+    </w:p>
+    <w:p>
+      <w:pPr>
+        <w:jc w:val="center"/>
+        <w:rPr>
+          <w:b/>
+          <w:bCs/>
+        </w:rPr>
+      </w:pPr>
+    </w:p>
+    <w:p>
+      <w:pPr>
+        <w:pStyle w:val="Sinespaciado"/>
+        <w:jc w:val="center"/>
+        <w:rPr>
+          <w:rFonts w:cs="Times New Roman"/>
           <w:bCs w:val="0"/>
-        </w:rPr>
-      </w:pPr>
-      <w:r>
-        <w:rPr>
-          <w:b/>
-          <w:bCs w:val="0"/>
-        </w:rPr>
-        <w:t>GA1-220501092-AA1</w:t>
-      </w:r>
-    </w:p>
-    <w:p>
-      <w:pPr>
-        <w:jc w:val="center"/>
-        <w:rPr>
-          <w:b/>
-          <w:bCs w:val="0"/>
-        </w:rPr>
-      </w:pPr>
-    </w:p>
-    <w:p>
-      <w:pPr>
-        <w:jc w:val="center"/>
-        <w:rPr>
-          <w:b/>
-          <w:bCs w:val="0"/>
-        </w:rPr>
-      </w:pPr>
-    </w:p>
-    <w:p>
-      <w:pPr>
-        <w:pStyle w:val="Sinespaciado"/>
-        <w:jc w:val="center"/>
-        <w:rPr>
-          <w:rFonts w:cs="Times New Roman"/>
-          <w:bCs/>
           <w:szCs w:val="24"/>
         </w:rPr>
       </w:pPr>
@@ -133,7 +114,7 @@
         <w:rPr>
           <w:rFonts w:ascii="Segoe UI" w:hAnsi="Segoe UI" w:cs="Segoe UI"/>
           <w:b/>
-          <w:bCs/>
+          <w:bCs w:val="0"/>
           <w:sz w:val="18"/>
           <w:szCs w:val="18"/>
         </w:rPr>
@@ -142,7 +123,6 @@
         <w:rPr>
           <w:rStyle w:val="normaltextrun"/>
           <w:b/>
-          <w:bCs/>
         </w:rPr>
         <w:t>Daniel Steven Molano Bolivar</w:t>
       </w:r>
@@ -157,14 +137,13 @@
         <w:rPr>
           <w:rStyle w:val="normaltextrun"/>
           <w:b/>
-          <w:bCs/>
+          <w:bCs w:val="0"/>
         </w:rPr>
       </w:pPr>
       <w:r>
         <w:rPr>
           <w:rStyle w:val="normaltextrun"/>
           <w:b/>
-          <w:bCs/>
         </w:rPr>
         <w:t>Tecnología en Análisis y Desarrollo de Software</w:t>
       </w:r>
@@ -179,7 +158,7 @@
         <w:rPr>
           <w:rFonts w:ascii="Segoe UI" w:hAnsi="Segoe UI" w:cs="Segoe UI"/>
           <w:b/>
-          <w:bCs/>
+          <w:bCs w:val="0"/>
           <w:sz w:val="18"/>
           <w:szCs w:val="18"/>
         </w:rPr>
@@ -188,7 +167,6 @@
         <w:rPr>
           <w:rStyle w:val="normaltextrun"/>
           <w:b/>
-          <w:bCs/>
         </w:rPr>
         <w:t>2758324</w:t>
       </w:r>
@@ -203,7 +181,7 @@
         <w:rPr>
           <w:rFonts w:ascii="Segoe UI" w:hAnsi="Segoe UI" w:cs="Segoe UI"/>
           <w:b/>
-          <w:bCs/>
+          <w:bCs w:val="0"/>
           <w:sz w:val="18"/>
           <w:szCs w:val="18"/>
         </w:rPr>
@@ -219,7 +197,7 @@
         <w:rPr>
           <w:rFonts w:ascii="Segoe UI" w:hAnsi="Segoe UI" w:cs="Segoe UI"/>
           <w:b/>
-          <w:bCs/>
+          <w:bCs w:val="0"/>
           <w:sz w:val="18"/>
           <w:szCs w:val="18"/>
         </w:rPr>
@@ -235,7 +213,7 @@
         <w:rPr>
           <w:rFonts w:ascii="Segoe UI" w:hAnsi="Segoe UI" w:cs="Segoe UI"/>
           <w:b/>
-          <w:bCs/>
+          <w:bCs w:val="0"/>
           <w:sz w:val="18"/>
           <w:szCs w:val="18"/>
         </w:rPr>
@@ -251,7 +229,7 @@
         <w:rPr>
           <w:rFonts w:ascii="Segoe UI" w:hAnsi="Segoe UI" w:cs="Segoe UI"/>
           <w:b/>
-          <w:bCs/>
+          <w:bCs w:val="0"/>
           <w:sz w:val="18"/>
           <w:szCs w:val="18"/>
         </w:rPr>
@@ -265,14 +243,13 @@
         <w:rPr>
           <w:rStyle w:val="normaltextrun"/>
           <w:b/>
-          <w:bCs/>
+          <w:bCs w:val="0"/>
         </w:rPr>
       </w:pPr>
       <w:r>
         <w:rPr>
           <w:rStyle w:val="normaltextrun"/>
           <w:b/>
-          <w:bCs/>
         </w:rPr>
         <w:t xml:space="preserve">            </w:t>
       </w:r>
@@ -280,7 +257,6 @@
         <w:rPr>
           <w:rStyle w:val="normaltextrun"/>
           <w:b/>
-          <w:bCs/>
         </w:rPr>
         <w:t>Luis Fernando Tamayo Bustamante</w:t>
       </w:r>
@@ -292,7 +268,7 @@
         <w:textAlignment w:val="baseline"/>
         <w:rPr>
           <w:rStyle w:val="normaltextrun"/>
-          <w:bCs/>
+          <w:bCs w:val="0"/>
           <w:highlight w:val="yellow"/>
         </w:rPr>
       </w:pPr>
@@ -300,7 +276,6 @@
         <w:rPr>
           <w:rStyle w:val="normaltextrun"/>
           <w:b/>
-          <w:bCs/>
         </w:rPr>
         <w:t xml:space="preserve">         </w:t>
       </w:r>
@@ -308,17 +283,15 @@
         <w:rPr>
           <w:rStyle w:val="normaltextrun"/>
           <w:b/>
-          <w:bCs/>
-        </w:rPr>
-        <w:t>21</w:t>
+        </w:rPr>
+        <w:t xml:space="preserve">Julio de </w:t>
       </w:r>
       <w:r>
         <w:rPr>
           <w:rStyle w:val="normaltextrun"/>
           <w:b/>
-          <w:bCs/>
-        </w:rPr>
-        <w:t>/06/2023</w:t>
+        </w:rPr>
+        <w:t>2023</w:t>
       </w:r>
       <w:r>
         <w:rPr>
@@ -333,260 +306,1875 @@
         <w:spacing w:line="240" w:lineRule="auto"/>
         <w:ind w:firstLine="0"/>
         <w:jc w:val="center"/>
-      </w:pPr>
-      <w:r>
+        <w:rPr>
+          <w:b/>
+          <w:bCs/>
+          <w:sz w:val="32"/>
+          <w:szCs w:val="32"/>
+        </w:rPr>
+      </w:pPr>
+      <w:r>
+        <w:rPr>
+          <w:b/>
+          <w:bCs/>
+          <w:sz w:val="32"/>
+          <w:szCs w:val="32"/>
+        </w:rPr>
         <w:lastRenderedPageBreak/>
-        <w:drawing>
-          <wp:anchor distT="0" distB="0" distL="114300" distR="114300" simplePos="0" relativeHeight="251659264" behindDoc="1" locked="0" layoutInCell="1" allowOverlap="1" wp14:anchorId="5F716ED8" wp14:editId="0EA6BA19">
-            <wp:simplePos x="0" y="0"/>
-            <wp:positionH relativeFrom="margin">
-              <wp:align>right</wp:align>
-            </wp:positionH>
-            <wp:positionV relativeFrom="paragraph">
-              <wp:posOffset>234950</wp:posOffset>
-            </wp:positionV>
-            <wp:extent cx="5937250" cy="4310380"/>
-            <wp:effectExtent l="0" t="0" r="6350" b="0"/>
-            <wp:wrapTight wrapText="bothSides">
-              <wp:wrapPolygon edited="0">
-                <wp:start x="0" y="0"/>
-                <wp:lineTo x="0" y="21479"/>
-                <wp:lineTo x="21554" y="21479"/>
-                <wp:lineTo x="21554" y="0"/>
-                <wp:lineTo x="0" y="0"/>
-              </wp:wrapPolygon>
-            </wp:wrapTight>
-            <wp:docPr id="12144616" name="Imagen 1"/>
-            <wp:cNvGraphicFramePr>
-              <a:graphicFrameLocks xmlns:a="http://schemas.openxmlformats.org/drawingml/2006/main" noChangeAspect="1"/>
-            </wp:cNvGraphicFramePr>
-            <a:graphic xmlns:a="http://schemas.openxmlformats.org/drawingml/2006/main">
-              <a:graphicData uri="http://schemas.openxmlformats.org/drawingml/2006/picture">
-                <pic:pic xmlns:pic="http://schemas.openxmlformats.org/drawingml/2006/picture">
-                  <pic:nvPicPr>
-                    <pic:cNvPr id="12144616" name=""/>
-                    <pic:cNvPicPr/>
-                  </pic:nvPicPr>
-                  <pic:blipFill>
-                    <a:blip r:embed="rId7" cstate="print">
-                      <a:extLst>
-                        <a:ext uri="{28A0092B-C50C-407E-A947-70E740481C1C}">
-                          <a14:useLocalDpi xmlns:a14="http://schemas.microsoft.com/office/drawing/2010/main" val="0"/>
-                        </a:ext>
-                      </a:extLst>
-                    </a:blip>
-                    <a:stretch>
-                      <a:fillRect/>
-                    </a:stretch>
-                  </pic:blipFill>
-                  <pic:spPr>
-                    <a:xfrm>
-                      <a:off x="0" y="0"/>
-                      <a:ext cx="5937250" cy="4310380"/>
-                    </a:xfrm>
-                    <a:prstGeom prst="rect">
-                      <a:avLst/>
-                    </a:prstGeom>
-                  </pic:spPr>
-                </pic:pic>
-              </a:graphicData>
-            </a:graphic>
-            <wp14:sizeRelH relativeFrom="margin">
-              <wp14:pctWidth>0</wp14:pctWidth>
-            </wp14:sizeRelH>
-          </wp:anchor>
-        </w:drawing>
-      </w:r>
-      <w:r>
-        <w:drawing>
-          <wp:anchor distT="0" distB="0" distL="114300" distR="114300" simplePos="0" relativeHeight="251658240" behindDoc="1" locked="0" layoutInCell="1" allowOverlap="1" wp14:anchorId="449B0AE3" wp14:editId="2CA39CB1">
-            <wp:simplePos x="0" y="0"/>
-            <wp:positionH relativeFrom="margin">
-              <wp:align>right</wp:align>
-            </wp:positionH>
-            <wp:positionV relativeFrom="paragraph">
-              <wp:posOffset>4445000</wp:posOffset>
-            </wp:positionV>
-            <wp:extent cx="5943600" cy="3535045"/>
-            <wp:effectExtent l="0" t="0" r="0" b="8255"/>
-            <wp:wrapTight wrapText="bothSides">
-              <wp:wrapPolygon edited="0">
-                <wp:start x="0" y="0"/>
-                <wp:lineTo x="0" y="21534"/>
-                <wp:lineTo x="21531" y="21534"/>
-                <wp:lineTo x="21531" y="0"/>
-                <wp:lineTo x="0" y="0"/>
-              </wp:wrapPolygon>
-            </wp:wrapTight>
-            <wp:docPr id="1014405816" name="Imagen 1" descr="Imagen que contiene Tabla&#10;&#10;Descripción generada automáticamente"/>
-            <wp:cNvGraphicFramePr>
-              <a:graphicFrameLocks xmlns:a="http://schemas.openxmlformats.org/drawingml/2006/main" noChangeAspect="1"/>
-            </wp:cNvGraphicFramePr>
-            <a:graphic xmlns:a="http://schemas.openxmlformats.org/drawingml/2006/main">
-              <a:graphicData uri="http://schemas.openxmlformats.org/drawingml/2006/picture">
-                <pic:pic xmlns:pic="http://schemas.openxmlformats.org/drawingml/2006/picture">
-                  <pic:nvPicPr>
-                    <pic:cNvPr id="1014405816" name="Imagen 1" descr="Imagen que contiene Tabla&#10;&#10;Descripción generada automáticamente"/>
-                    <pic:cNvPicPr/>
-                  </pic:nvPicPr>
-                  <pic:blipFill>
-                    <a:blip r:embed="rId8" cstate="print">
-                      <a:extLst>
-                        <a:ext uri="{28A0092B-C50C-407E-A947-70E740481C1C}">
-                          <a14:useLocalDpi xmlns:a14="http://schemas.microsoft.com/office/drawing/2010/main" val="0"/>
-                        </a:ext>
-                      </a:extLst>
-                    </a:blip>
-                    <a:stretch>
-                      <a:fillRect/>
-                    </a:stretch>
-                  </pic:blipFill>
-                  <pic:spPr>
-                    <a:xfrm>
-                      <a:off x="0" y="0"/>
-                      <a:ext cx="5943600" cy="3535045"/>
-                    </a:xfrm>
-                    <a:prstGeom prst="rect">
-                      <a:avLst/>
-                    </a:prstGeom>
-                  </pic:spPr>
-                </pic:pic>
-              </a:graphicData>
-            </a:graphic>
-          </wp:anchor>
-        </w:drawing>
-      </w:r>
+        <w:t>Introducción</w:t>
+      </w:r>
+    </w:p>
+    <w:p>
+      <w:pPr>
+        <w:spacing w:line="240" w:lineRule="auto"/>
+        <w:ind w:firstLine="0"/>
+        <w:jc w:val="center"/>
+        <w:rPr>
+          <w:b/>
+          <w:bCs/>
+          <w:sz w:val="32"/>
+          <w:szCs w:val="32"/>
+        </w:rPr>
+      </w:pPr>
+    </w:p>
+    <w:p>
+      <w:pPr>
+        <w:spacing w:line="240" w:lineRule="auto"/>
+        <w:ind w:firstLine="0"/>
+        <w:jc w:val="center"/>
+      </w:pPr>
+      <w:r>
+        <w:t>El propósito de la elicitación de</w:t>
+      </w:r>
+      <w:r>
+        <w:t xml:space="preserve"> </w:t>
+      </w:r>
+      <w:r>
+        <w:t>requisitos</w:t>
+      </w:r>
+      <w:r>
+        <w:t xml:space="preserve"> </w:t>
+      </w:r>
+      <w:r>
+        <w:t>es ganar conocimientos relevantes del problema, que se utilizarán para producir una especificación formal del software necesario para resolverlo</w:t>
+      </w:r>
+      <w:r>
+        <w:t>. Existe un conjunto de fuentes de requisitos en cada proyecto de desarrollo de software, así, usuarios y expertos abastecen de información detallada acerca del problema y necesidades del usuario</w:t>
+      </w:r>
+      <w:r>
+        <w:t>.</w:t>
+      </w:r>
+      <w:r>
+        <w:t xml:space="preserve"> </w:t>
+      </w:r>
+      <w:r>
+        <w:t>Uno de los primeros pasos en el proceso es el análisis e identificación de todas las</w:t>
+      </w:r>
+      <w:r>
+        <w:t xml:space="preserve"> </w:t>
+      </w:r>
+      <w:r>
+        <w:t>personas relevantes que tienen un grado de interés en el proyecto.</w:t>
+      </w:r>
+      <w:r>
+        <w:t xml:space="preserve"> </w:t>
+      </w:r>
+    </w:p>
+    <w:p>
+      <w:pPr>
+        <w:spacing w:line="240" w:lineRule="auto"/>
+        <w:ind w:firstLine="0"/>
+        <w:jc w:val="center"/>
+      </w:pPr>
+      <w:r>
+        <w:t xml:space="preserve">Las técnicas más </w:t>
+      </w:r>
+      <w:r>
+        <w:t>habitual</w:t>
+      </w:r>
+      <w:r>
+        <w:t xml:space="preserve"> en la</w:t>
+      </w:r>
+      <w:r>
+        <w:t xml:space="preserve"> </w:t>
+      </w:r>
+      <w:r>
+        <w:t>elicitación de requisitos</w:t>
+      </w:r>
+      <w:r>
+        <w:t xml:space="preserve"> </w:t>
+      </w:r>
+      <w:r>
+        <w:t>son las entrevistas, el Joint</w:t>
+      </w:r>
+      <w:r>
+        <w:t xml:space="preserve"> </w:t>
+      </w:r>
+      <w:r>
+        <w:t>Application</w:t>
+      </w:r>
+      <w:r>
+        <w:t xml:space="preserve"> </w:t>
+      </w:r>
+      <w:r>
+        <w:t>Development (JAD) o Desarrollo Conjunto de</w:t>
+      </w:r>
+      <w:r>
+        <w:t xml:space="preserve"> </w:t>
+      </w:r>
+      <w:r>
+        <w:t>Aplicaciones, el brainstorming o tormenta de ideas y la utilización</w:t>
+      </w:r>
+      <w:r>
+        <w:t xml:space="preserve"> </w:t>
+      </w:r>
+      <w:r>
+        <w:t>de escenarios, a</w:t>
+      </w:r>
+      <w:r>
+        <w:t xml:space="preserve"> </w:t>
+      </w:r>
+      <w:r>
+        <w:t>estas técnicas se les suele apoyar con otras técnicas   complementarias como la</w:t>
+      </w:r>
+      <w:r>
+        <w:t xml:space="preserve"> </w:t>
+      </w:r>
+      <w:r>
+        <w:t>observación in situ, el estudio de documentación, los cuestionarios, la inmersión en el</w:t>
+      </w:r>
+      <w:r>
+        <w:t xml:space="preserve"> </w:t>
+      </w:r>
+      <w:r>
+        <w:t>negocio del</w:t>
+      </w:r>
+      <w:r>
+        <w:t xml:space="preserve"> </w:t>
+      </w:r>
+      <w:r>
+        <w:t>cliente entre otras.</w:t>
+      </w:r>
+    </w:p>
+    <w:p>
+      <w:pPr>
+        <w:spacing w:line="240" w:lineRule="auto"/>
+        <w:ind w:firstLine="0"/>
+        <w:jc w:val="center"/>
+      </w:pPr>
+    </w:p>
+    <w:p>
+      <w:pPr>
+        <w:spacing w:line="240" w:lineRule="auto"/>
+        <w:ind w:firstLine="0"/>
+        <w:jc w:val="center"/>
+      </w:pPr>
+    </w:p>
+    <w:p>
+      <w:pPr>
+        <w:spacing w:line="240" w:lineRule="auto"/>
+        <w:ind w:firstLine="0"/>
+        <w:jc w:val="center"/>
+      </w:pPr>
+    </w:p>
+    <w:p>
+      <w:pPr>
+        <w:spacing w:line="240" w:lineRule="auto"/>
+        <w:ind w:firstLine="0"/>
+        <w:jc w:val="center"/>
+      </w:pPr>
+    </w:p>
+    <w:p>
+      <w:pPr>
+        <w:spacing w:line="240" w:lineRule="auto"/>
+        <w:ind w:firstLine="0"/>
+        <w:jc w:val="center"/>
+        <w:rPr>
+          <w:b/>
+          <w:bCs/>
+          <w:sz w:val="32"/>
+          <w:szCs w:val="32"/>
+        </w:rPr>
+      </w:pPr>
+      <w:r>
+        <w:rPr>
+          <w:b/>
+          <w:bCs/>
+          <w:sz w:val="32"/>
+          <w:szCs w:val="32"/>
+        </w:rPr>
+        <w:t>Alcance</w:t>
+      </w:r>
+    </w:p>
+    <w:p>
+      <w:pPr>
+        <w:spacing w:line="240" w:lineRule="auto"/>
+        <w:ind w:firstLine="0"/>
+        <w:jc w:val="center"/>
+        <w:rPr>
+          <w:b/>
+          <w:bCs/>
+          <w:sz w:val="32"/>
+          <w:szCs w:val="32"/>
+        </w:rPr>
+      </w:pPr>
+    </w:p>
+    <w:p>
+      <w:pPr>
+        <w:spacing w:line="240" w:lineRule="auto"/>
+        <w:ind w:firstLine="0"/>
+        <w:jc w:val="center"/>
+        <w:rPr>
+          <w:b/>
+          <w:bCs/>
+          <w:sz w:val="32"/>
+          <w:szCs w:val="32"/>
+        </w:rPr>
+      </w:pPr>
+    </w:p>
+    <w:p>
+      <w:pPr>
+        <w:spacing w:line="240" w:lineRule="auto"/>
+        <w:ind w:firstLine="0"/>
+        <w:jc w:val="center"/>
+      </w:pPr>
+      <w:r>
+        <w:t>L</w:t>
+      </w:r>
+      <w:r>
+        <w:t xml:space="preserve">as técnicas de </w:t>
+      </w:r>
+      <w:r>
+        <w:t>e</w:t>
+      </w:r>
+      <w:r>
+        <w:t xml:space="preserve">licitación más utilizadas son las entrevistas y </w:t>
+      </w:r>
+      <w:r>
+        <w:t>l</w:t>
+      </w:r>
+      <w:r>
+        <w:t>as encuestas, de</w:t>
+      </w:r>
+    </w:p>
+    <w:p>
+      <w:pPr>
+        <w:spacing w:line="240" w:lineRule="auto"/>
+        <w:ind w:firstLine="0"/>
+        <w:jc w:val="center"/>
+      </w:pPr>
+      <w:r>
+        <w:t>hecho, son prácticamente inevitables en el desarrollo ya que son una de las formas de</w:t>
+      </w:r>
+    </w:p>
+    <w:p>
+      <w:pPr>
+        <w:spacing w:line="240" w:lineRule="auto"/>
+        <w:ind w:firstLine="0"/>
+        <w:jc w:val="center"/>
+      </w:pPr>
+      <w:r>
+        <w:t>comunicación más asertivas entre personas y</w:t>
+      </w:r>
+      <w:r>
+        <w:t xml:space="preserve"> </w:t>
+      </w:r>
+      <w:r>
+        <w:t>pueden ser administradas sin</w:t>
+      </w:r>
+      <w:r>
+        <w:t xml:space="preserve"> </w:t>
+      </w:r>
+      <w:r>
+        <w:t>la</w:t>
+      </w:r>
+    </w:p>
+    <w:p>
+      <w:pPr>
+        <w:spacing w:line="240" w:lineRule="auto"/>
+        <w:ind w:firstLine="0"/>
+        <w:jc w:val="center"/>
+      </w:pPr>
+      <w:r>
+        <w:t xml:space="preserve">presencia del investigador, </w:t>
+      </w:r>
+      <w:r>
+        <w:t xml:space="preserve">recolectando la información necesaria para tener un buen feedback del encuestado obteniendo la información necesaria para mejorar aspectos del software a desarrollar. </w:t>
+      </w:r>
+    </w:p>
+    <w:p>
+      <w:pPr>
+        <w:spacing w:line="240" w:lineRule="auto"/>
+        <w:ind w:firstLine="0"/>
+        <w:jc w:val="center"/>
+      </w:pPr>
       <w:r>
         <w:br w:type="page"/>
       </w:r>
     </w:p>
     <w:p>
       <w:pPr>
+        <w:spacing w:line="240" w:lineRule="auto"/>
+        <w:ind w:firstLine="0"/>
+        <w:jc w:val="center"/>
+        <w:rPr>
+          <w:b/>
+          <w:bCs/>
+          <w:sz w:val="32"/>
+          <w:szCs w:val="32"/>
+        </w:rPr>
+      </w:pPr>
+      <w:r>
+        <w:rPr>
+          <w:b/>
+          <w:bCs/>
+          <w:sz w:val="32"/>
+          <w:szCs w:val="32"/>
+        </w:rPr>
+        <w:lastRenderedPageBreak/>
+        <w:t>Encuesta</w:t>
+      </w:r>
+    </w:p>
+    <w:p>
+      <w:pPr>
+        <w:spacing w:line="240" w:lineRule="auto"/>
+        <w:ind w:firstLine="0"/>
+        <w:rPr>
+          <w:b/>
+          <w:bCs/>
+          <w:sz w:val="32"/>
+          <w:szCs w:val="32"/>
+        </w:rPr>
+      </w:pPr>
+    </w:p>
+    <w:tbl>
+      <w:tblPr>
+        <w:tblW w:w="9913" w:type="dxa"/>
+        <w:tblCellMar>
+          <w:left w:w="70" w:type="dxa"/>
+          <w:right w:w="70" w:type="dxa"/>
+        </w:tblCellMar>
+        <w:tblLook w:val="04A0" w:firstRow="1" w:lastRow="0" w:firstColumn="1" w:lastColumn="0" w:noHBand="0" w:noVBand="1"/>
+      </w:tblPr>
+      <w:tblGrid>
+        <w:gridCol w:w="1195"/>
+        <w:gridCol w:w="3331"/>
+        <w:gridCol w:w="1418"/>
+        <w:gridCol w:w="3969"/>
+      </w:tblGrid>
+      <w:tr>
+        <w:trPr>
+          <w:trHeight w:val="290"/>
+        </w:trPr>
+        <w:tc>
+          <w:tcPr>
+            <w:tcW w:w="9913" w:type="dxa"/>
+            <w:gridSpan w:val="4"/>
+            <w:tcBorders>
+              <w:top w:val="single" w:sz="8" w:space="0" w:color="auto"/>
+              <w:left w:val="single" w:sz="8" w:space="0" w:color="auto"/>
+              <w:bottom w:val="single" w:sz="4" w:space="0" w:color="auto"/>
+              <w:right w:val="single" w:sz="8" w:space="0" w:color="000000"/>
+            </w:tcBorders>
+            <w:shd w:val="clear" w:color="000000" w:fill="8EA9DB"/>
+            <w:noWrap/>
+            <w:vAlign w:val="bottom"/>
+            <w:hideMark/>
+          </w:tcPr>
+          <w:p>
+            <w:pPr>
+              <w:spacing w:line="240" w:lineRule="auto"/>
+              <w:ind w:firstLine="0"/>
+              <w:jc w:val="center"/>
+              <w:rPr>
+                <w:rFonts w:ascii="Calibri" w:eastAsia="Times New Roman" w:hAnsi="Calibri" w:cs="Calibri"/>
+                <w:color w:val="000000"/>
+                <w:sz w:val="22"/>
+                <w:szCs w:val="22"/>
+                <w:lang w:val="es-ES" w:eastAsia="es-ES"/>
+              </w:rPr>
+            </w:pPr>
+            <w:r>
+              <w:rPr>
+                <w:rFonts w:ascii="Calibri" w:eastAsia="Times New Roman" w:hAnsi="Calibri" w:cs="Calibri"/>
+                <w:color w:val="000000"/>
+                <w:sz w:val="22"/>
+                <w:szCs w:val="22"/>
+                <w:lang w:val="es-ES" w:eastAsia="es-ES"/>
+              </w:rPr>
+              <w:t xml:space="preserve">RECOLECCION DE INFORMACION </w:t>
+            </w:r>
+          </w:p>
+        </w:tc>
+      </w:tr>
+      <w:tr>
+        <w:trPr>
+          <w:trHeight w:val="290"/>
+        </w:trPr>
+        <w:tc>
+          <w:tcPr>
+            <w:tcW w:w="1195" w:type="dxa"/>
+            <w:tcBorders>
+              <w:top w:val="nil"/>
+              <w:left w:val="single" w:sz="8" w:space="0" w:color="auto"/>
+              <w:bottom w:val="single" w:sz="4" w:space="0" w:color="auto"/>
+              <w:right w:val="single" w:sz="4" w:space="0" w:color="auto"/>
+            </w:tcBorders>
+            <w:shd w:val="clear" w:color="000000" w:fill="C9C9C9"/>
+            <w:noWrap/>
+            <w:vAlign w:val="bottom"/>
+            <w:hideMark/>
+          </w:tcPr>
+          <w:p>
+            <w:pPr>
+              <w:spacing w:line="240" w:lineRule="auto"/>
+              <w:ind w:firstLine="0"/>
+              <w:rPr>
+                <w:rFonts w:ascii="Calibri" w:eastAsia="Times New Roman" w:hAnsi="Calibri" w:cs="Calibri"/>
+                <w:color w:val="000000"/>
+                <w:sz w:val="22"/>
+                <w:szCs w:val="22"/>
+                <w:lang w:val="es-ES" w:eastAsia="es-ES"/>
+              </w:rPr>
+            </w:pPr>
+            <w:r>
+              <w:rPr>
+                <w:rFonts w:ascii="Calibri" w:eastAsia="Times New Roman" w:hAnsi="Calibri" w:cs="Calibri"/>
+                <w:color w:val="000000"/>
+                <w:sz w:val="22"/>
+                <w:szCs w:val="22"/>
+                <w:lang w:val="es-ES" w:eastAsia="es-ES"/>
+              </w:rPr>
+              <w:t>NOMBRE:</w:t>
+            </w:r>
+          </w:p>
+        </w:tc>
+        <w:tc>
+          <w:tcPr>
+            <w:tcW w:w="3331" w:type="dxa"/>
+            <w:tcBorders>
+              <w:top w:val="nil"/>
+              <w:left w:val="nil"/>
+              <w:bottom w:val="single" w:sz="4" w:space="0" w:color="auto"/>
+              <w:right w:val="single" w:sz="4" w:space="0" w:color="auto"/>
+            </w:tcBorders>
+            <w:shd w:val="clear" w:color="000000" w:fill="FFFFFF"/>
+            <w:noWrap/>
+            <w:vAlign w:val="bottom"/>
+            <w:hideMark/>
+          </w:tcPr>
+          <w:p>
+            <w:pPr>
+              <w:spacing w:line="240" w:lineRule="auto"/>
+              <w:ind w:firstLine="0"/>
+              <w:rPr>
+                <w:rFonts w:ascii="Calibri" w:eastAsia="Times New Roman" w:hAnsi="Calibri" w:cs="Calibri"/>
+                <w:color w:val="000000"/>
+                <w:sz w:val="22"/>
+                <w:szCs w:val="22"/>
+                <w:lang w:val="es-ES" w:eastAsia="es-ES"/>
+              </w:rPr>
+            </w:pPr>
+            <w:r>
+              <w:rPr>
+                <w:rFonts w:ascii="Calibri" w:eastAsia="Times New Roman" w:hAnsi="Calibri" w:cs="Calibri"/>
+                <w:color w:val="000000"/>
+                <w:sz w:val="22"/>
+                <w:szCs w:val="22"/>
+                <w:lang w:val="es-ES" w:eastAsia="es-ES"/>
+              </w:rPr>
+              <w:t> </w:t>
+            </w:r>
+          </w:p>
+        </w:tc>
+        <w:tc>
+          <w:tcPr>
+            <w:tcW w:w="1418" w:type="dxa"/>
+            <w:tcBorders>
+              <w:top w:val="nil"/>
+              <w:left w:val="nil"/>
+              <w:bottom w:val="single" w:sz="4" w:space="0" w:color="auto"/>
+              <w:right w:val="single" w:sz="4" w:space="0" w:color="auto"/>
+            </w:tcBorders>
+            <w:shd w:val="clear" w:color="000000" w:fill="C9C9C9"/>
+            <w:noWrap/>
+            <w:vAlign w:val="bottom"/>
+            <w:hideMark/>
+          </w:tcPr>
+          <w:p>
+            <w:pPr>
+              <w:spacing w:line="240" w:lineRule="auto"/>
+              <w:ind w:firstLine="0"/>
+              <w:rPr>
+                <w:rFonts w:ascii="Calibri" w:eastAsia="Times New Roman" w:hAnsi="Calibri" w:cs="Calibri"/>
+                <w:color w:val="000000"/>
+                <w:sz w:val="22"/>
+                <w:szCs w:val="22"/>
+                <w:lang w:val="es-ES" w:eastAsia="es-ES"/>
+              </w:rPr>
+            </w:pPr>
+            <w:r>
+              <w:rPr>
+                <w:rFonts w:ascii="Calibri" w:eastAsia="Times New Roman" w:hAnsi="Calibri" w:cs="Calibri"/>
+                <w:color w:val="000000"/>
+                <w:sz w:val="22"/>
+                <w:szCs w:val="22"/>
+                <w:lang w:val="es-ES" w:eastAsia="es-ES"/>
+              </w:rPr>
+              <w:t>APELLIDO:</w:t>
+            </w:r>
+          </w:p>
+        </w:tc>
+        <w:tc>
+          <w:tcPr>
+            <w:tcW w:w="3969" w:type="dxa"/>
+            <w:tcBorders>
+              <w:top w:val="nil"/>
+              <w:left w:val="nil"/>
+              <w:bottom w:val="single" w:sz="4" w:space="0" w:color="auto"/>
+              <w:right w:val="single" w:sz="8" w:space="0" w:color="auto"/>
+            </w:tcBorders>
+            <w:shd w:val="clear" w:color="000000" w:fill="FFFFFF"/>
+            <w:noWrap/>
+            <w:vAlign w:val="bottom"/>
+            <w:hideMark/>
+          </w:tcPr>
+          <w:p>
+            <w:pPr>
+              <w:spacing w:line="240" w:lineRule="auto"/>
+              <w:ind w:firstLine="0"/>
+              <w:rPr>
+                <w:rFonts w:ascii="Calibri" w:eastAsia="Times New Roman" w:hAnsi="Calibri" w:cs="Calibri"/>
+                <w:color w:val="000000"/>
+                <w:sz w:val="22"/>
+                <w:szCs w:val="22"/>
+                <w:lang w:val="es-ES" w:eastAsia="es-ES"/>
+              </w:rPr>
+            </w:pPr>
+            <w:r>
+              <w:rPr>
+                <w:rFonts w:ascii="Calibri" w:eastAsia="Times New Roman" w:hAnsi="Calibri" w:cs="Calibri"/>
+                <w:color w:val="000000"/>
+                <w:sz w:val="22"/>
+                <w:szCs w:val="22"/>
+                <w:lang w:val="es-ES" w:eastAsia="es-ES"/>
+              </w:rPr>
+              <w:t> </w:t>
+            </w:r>
+          </w:p>
+        </w:tc>
+      </w:tr>
+      <w:tr>
+        <w:trPr>
+          <w:trHeight w:val="290"/>
+        </w:trPr>
+        <w:tc>
+          <w:tcPr>
+            <w:tcW w:w="1195" w:type="dxa"/>
+            <w:tcBorders>
+              <w:top w:val="nil"/>
+              <w:left w:val="single" w:sz="8" w:space="0" w:color="auto"/>
+              <w:bottom w:val="single" w:sz="4" w:space="0" w:color="auto"/>
+              <w:right w:val="single" w:sz="4" w:space="0" w:color="auto"/>
+            </w:tcBorders>
+            <w:shd w:val="clear" w:color="000000" w:fill="C9C9C9"/>
+            <w:noWrap/>
+            <w:vAlign w:val="bottom"/>
+            <w:hideMark/>
+          </w:tcPr>
+          <w:p>
+            <w:pPr>
+              <w:spacing w:line="240" w:lineRule="auto"/>
+              <w:ind w:firstLine="0"/>
+              <w:rPr>
+                <w:rFonts w:ascii="Calibri" w:eastAsia="Times New Roman" w:hAnsi="Calibri" w:cs="Calibri"/>
+                <w:color w:val="000000"/>
+                <w:sz w:val="22"/>
+                <w:szCs w:val="22"/>
+                <w:lang w:val="es-ES" w:eastAsia="es-ES"/>
+              </w:rPr>
+            </w:pPr>
+            <w:r>
+              <w:rPr>
+                <w:rFonts w:ascii="Calibri" w:eastAsia="Times New Roman" w:hAnsi="Calibri" w:cs="Calibri"/>
+                <w:color w:val="000000"/>
+                <w:sz w:val="22"/>
+                <w:szCs w:val="22"/>
+                <w:lang w:val="es-ES" w:eastAsia="es-ES"/>
+              </w:rPr>
+              <w:t>EDAD:</w:t>
+            </w:r>
+          </w:p>
+        </w:tc>
+        <w:tc>
+          <w:tcPr>
+            <w:tcW w:w="3331" w:type="dxa"/>
+            <w:tcBorders>
+              <w:top w:val="nil"/>
+              <w:left w:val="nil"/>
+              <w:bottom w:val="single" w:sz="4" w:space="0" w:color="auto"/>
+              <w:right w:val="single" w:sz="4" w:space="0" w:color="auto"/>
+            </w:tcBorders>
+            <w:shd w:val="clear" w:color="000000" w:fill="FFFFFF"/>
+            <w:noWrap/>
+            <w:vAlign w:val="bottom"/>
+            <w:hideMark/>
+          </w:tcPr>
+          <w:p>
+            <w:pPr>
+              <w:spacing w:line="240" w:lineRule="auto"/>
+              <w:ind w:firstLine="0"/>
+              <w:rPr>
+                <w:rFonts w:ascii="Calibri" w:eastAsia="Times New Roman" w:hAnsi="Calibri" w:cs="Calibri"/>
+                <w:color w:val="000000"/>
+                <w:sz w:val="22"/>
+                <w:szCs w:val="22"/>
+                <w:lang w:val="es-ES" w:eastAsia="es-ES"/>
+              </w:rPr>
+            </w:pPr>
+            <w:r>
+              <w:rPr>
+                <w:rFonts w:ascii="Calibri" w:eastAsia="Times New Roman" w:hAnsi="Calibri" w:cs="Calibri"/>
+                <w:color w:val="000000"/>
+                <w:sz w:val="22"/>
+                <w:szCs w:val="22"/>
+                <w:lang w:val="es-ES" w:eastAsia="es-ES"/>
+              </w:rPr>
+              <w:t> </w:t>
+            </w:r>
+          </w:p>
+        </w:tc>
+        <w:tc>
+          <w:tcPr>
+            <w:tcW w:w="1418" w:type="dxa"/>
+            <w:tcBorders>
+              <w:top w:val="nil"/>
+              <w:left w:val="nil"/>
+              <w:bottom w:val="single" w:sz="4" w:space="0" w:color="auto"/>
+              <w:right w:val="single" w:sz="4" w:space="0" w:color="auto"/>
+            </w:tcBorders>
+            <w:shd w:val="clear" w:color="000000" w:fill="C9C9C9"/>
+            <w:noWrap/>
+            <w:vAlign w:val="bottom"/>
+            <w:hideMark/>
+          </w:tcPr>
+          <w:p>
+            <w:pPr>
+              <w:spacing w:line="240" w:lineRule="auto"/>
+              <w:ind w:firstLine="0"/>
+              <w:rPr>
+                <w:rFonts w:ascii="Calibri" w:eastAsia="Times New Roman" w:hAnsi="Calibri" w:cs="Calibri"/>
+                <w:color w:val="000000"/>
+                <w:sz w:val="22"/>
+                <w:szCs w:val="22"/>
+                <w:lang w:val="es-ES" w:eastAsia="es-ES"/>
+              </w:rPr>
+            </w:pPr>
+            <w:r>
+              <w:rPr>
+                <w:rFonts w:ascii="Calibri" w:eastAsia="Times New Roman" w:hAnsi="Calibri" w:cs="Calibri"/>
+                <w:color w:val="000000"/>
+                <w:sz w:val="22"/>
+                <w:szCs w:val="22"/>
+                <w:lang w:val="es-ES" w:eastAsia="es-ES"/>
+              </w:rPr>
+              <w:t>GENERO:</w:t>
+            </w:r>
+          </w:p>
+        </w:tc>
+        <w:tc>
+          <w:tcPr>
+            <w:tcW w:w="3969" w:type="dxa"/>
+            <w:tcBorders>
+              <w:top w:val="nil"/>
+              <w:left w:val="nil"/>
+              <w:bottom w:val="single" w:sz="4" w:space="0" w:color="auto"/>
+              <w:right w:val="single" w:sz="8" w:space="0" w:color="auto"/>
+            </w:tcBorders>
+            <w:shd w:val="clear" w:color="000000" w:fill="FFFFFF"/>
+            <w:noWrap/>
+            <w:vAlign w:val="bottom"/>
+            <w:hideMark/>
+          </w:tcPr>
+          <w:p>
+            <w:pPr>
+              <w:spacing w:line="240" w:lineRule="auto"/>
+              <w:ind w:firstLine="0"/>
+              <w:rPr>
+                <w:rFonts w:ascii="Calibri" w:eastAsia="Times New Roman" w:hAnsi="Calibri" w:cs="Calibri"/>
+                <w:color w:val="000000"/>
+                <w:sz w:val="22"/>
+                <w:szCs w:val="22"/>
+                <w:lang w:val="es-ES" w:eastAsia="es-ES"/>
+              </w:rPr>
+            </w:pPr>
+            <w:r>
+              <w:rPr>
+                <w:rFonts w:ascii="Calibri" w:eastAsia="Times New Roman" w:hAnsi="Calibri" w:cs="Calibri"/>
+                <w:color w:val="000000"/>
+                <w:sz w:val="22"/>
+                <w:szCs w:val="22"/>
+                <w:lang w:val="es-ES" w:eastAsia="es-ES"/>
+              </w:rPr>
+              <w:t> </w:t>
+            </w:r>
+          </w:p>
+        </w:tc>
+      </w:tr>
+      <w:tr>
+        <w:trPr>
+          <w:trHeight w:val="300"/>
+        </w:trPr>
+        <w:tc>
+          <w:tcPr>
+            <w:tcW w:w="1195" w:type="dxa"/>
+            <w:tcBorders>
+              <w:top w:val="nil"/>
+              <w:left w:val="single" w:sz="8" w:space="0" w:color="auto"/>
+              <w:bottom w:val="single" w:sz="8" w:space="0" w:color="auto"/>
+              <w:right w:val="single" w:sz="4" w:space="0" w:color="auto"/>
+            </w:tcBorders>
+            <w:shd w:val="clear" w:color="000000" w:fill="C9C9C9"/>
+            <w:noWrap/>
+            <w:vAlign w:val="bottom"/>
+            <w:hideMark/>
+          </w:tcPr>
+          <w:p>
+            <w:pPr>
+              <w:spacing w:line="240" w:lineRule="auto"/>
+              <w:ind w:firstLine="0"/>
+              <w:rPr>
+                <w:rFonts w:ascii="Calibri" w:eastAsia="Times New Roman" w:hAnsi="Calibri" w:cs="Calibri"/>
+                <w:color w:val="000000"/>
+                <w:sz w:val="22"/>
+                <w:szCs w:val="22"/>
+                <w:lang w:val="es-ES" w:eastAsia="es-ES"/>
+              </w:rPr>
+            </w:pPr>
+            <w:r>
+              <w:rPr>
+                <w:rFonts w:ascii="Calibri" w:eastAsia="Times New Roman" w:hAnsi="Calibri" w:cs="Calibri"/>
+                <w:color w:val="000000"/>
+                <w:sz w:val="22"/>
+                <w:szCs w:val="22"/>
+                <w:lang w:val="es-ES" w:eastAsia="es-ES"/>
+              </w:rPr>
+              <w:t>DIRECCION:</w:t>
+            </w:r>
+          </w:p>
+        </w:tc>
+        <w:tc>
+          <w:tcPr>
+            <w:tcW w:w="8718" w:type="dxa"/>
+            <w:gridSpan w:val="3"/>
+            <w:tcBorders>
+              <w:top w:val="single" w:sz="4" w:space="0" w:color="auto"/>
+              <w:left w:val="nil"/>
+              <w:bottom w:val="single" w:sz="8" w:space="0" w:color="auto"/>
+              <w:right w:val="single" w:sz="8" w:space="0" w:color="000000"/>
+            </w:tcBorders>
+            <w:shd w:val="clear" w:color="000000" w:fill="FFFFFF"/>
+            <w:noWrap/>
+            <w:vAlign w:val="bottom"/>
+            <w:hideMark/>
+          </w:tcPr>
+          <w:p>
+            <w:pPr>
+              <w:spacing w:line="240" w:lineRule="auto"/>
+              <w:ind w:firstLine="0"/>
+              <w:jc w:val="center"/>
+              <w:rPr>
+                <w:rFonts w:ascii="Calibri" w:eastAsia="Times New Roman" w:hAnsi="Calibri" w:cs="Calibri"/>
+                <w:color w:val="000000"/>
+                <w:sz w:val="22"/>
+                <w:szCs w:val="22"/>
+                <w:lang w:val="es-ES" w:eastAsia="es-ES"/>
+              </w:rPr>
+            </w:pPr>
+            <w:r>
+              <w:rPr>
+                <w:rFonts w:ascii="Calibri" w:eastAsia="Times New Roman" w:hAnsi="Calibri" w:cs="Calibri"/>
+                <w:color w:val="000000"/>
+                <w:sz w:val="22"/>
+                <w:szCs w:val="22"/>
+                <w:lang w:val="es-ES" w:eastAsia="es-ES"/>
+              </w:rPr>
+              <w:t> </w:t>
+            </w:r>
+          </w:p>
+        </w:tc>
+      </w:tr>
+    </w:tbl>
+    <w:p>
+      <w:pPr>
+        <w:spacing w:line="240" w:lineRule="auto"/>
+        <w:ind w:firstLine="0"/>
+        <w:rPr>
+          <w:b/>
+          <w:bCs/>
+          <w:sz w:val="32"/>
+          <w:szCs w:val="32"/>
+        </w:rPr>
+      </w:pPr>
+    </w:p>
+    <w:p>
+      <w:pPr>
+        <w:spacing w:line="240" w:lineRule="auto"/>
+        <w:ind w:firstLine="0"/>
+        <w:rPr>
+          <w:b/>
+          <w:bCs/>
+          <w:sz w:val="32"/>
+          <w:szCs w:val="32"/>
+        </w:rPr>
+      </w:pPr>
+    </w:p>
+    <w:p>
+      <w:pPr>
+        <w:spacing w:line="240" w:lineRule="auto"/>
+        <w:ind w:firstLine="0"/>
+        <w:rPr>
+          <w:b/>
+          <w:sz w:val="32"/>
+          <w:szCs w:val="32"/>
+        </w:rPr>
+      </w:pPr>
+    </w:p>
+    <w:p>
+      <w:pPr>
+        <w:spacing w:line="240" w:lineRule="auto"/>
+        <w:ind w:firstLine="0"/>
+      </w:pPr>
+    </w:p>
+    <w:p>
+      <w:pPr>
+        <w:pStyle w:val="Prrafodelista"/>
+        <w:numPr>
+          <w:ilvl w:val="0"/>
+          <w:numId w:val="1"/>
+        </w:numPr>
+        <w:spacing w:line="240" w:lineRule="auto"/>
+      </w:pPr>
+      <w:r>
+        <w:t>¿Hubo alguna dificultad en el manejo de la plataforma?</w:t>
+      </w:r>
+    </w:p>
+    <w:p>
+      <w:pPr>
+        <w:pStyle w:val="Prrafodelista"/>
+        <w:spacing w:line="240" w:lineRule="auto"/>
+        <w:ind w:firstLine="0"/>
+      </w:pPr>
+    </w:p>
+    <w:p>
+      <w:pPr>
+        <w:pStyle w:val="Prrafodelista"/>
+        <w:spacing w:line="240" w:lineRule="auto"/>
+        <w:ind w:firstLine="0"/>
+      </w:pPr>
+      <w:r>
+        <w:t xml:space="preserve">SI__ </w:t>
+      </w:r>
+    </w:p>
+    <w:p>
+      <w:pPr>
+        <w:pStyle w:val="Prrafodelista"/>
+        <w:spacing w:line="240" w:lineRule="auto"/>
+        <w:ind w:firstLine="0"/>
+      </w:pPr>
+      <w:r>
+        <w:t>NO__</w:t>
+      </w:r>
+    </w:p>
+    <w:p>
+      <w:pPr>
+        <w:pStyle w:val="Prrafodelista"/>
+        <w:spacing w:line="240" w:lineRule="auto"/>
+        <w:ind w:firstLine="0"/>
+        <w:rPr>
+          <w:rStyle w:val="hgkelc"/>
+        </w:rPr>
+      </w:pPr>
+      <w:r>
+        <w:rPr>
+          <w:rStyle w:val="hgkelc"/>
+        </w:rPr>
+        <w:t xml:space="preserve">Si la respuesta es “NO” indique </w:t>
+      </w:r>
+      <w:r>
+        <w:rPr>
+          <w:rStyle w:val="hgkelc"/>
+        </w:rPr>
+        <w:t>cual</w:t>
+      </w:r>
+      <w:r>
+        <w:rPr>
+          <w:rStyle w:val="hgkelc"/>
+        </w:rPr>
+        <w:t>:</w:t>
+      </w:r>
+    </w:p>
+    <w:p>
+      <w:pPr>
+        <w:pStyle w:val="Prrafodelista"/>
+        <w:spacing w:line="240" w:lineRule="auto"/>
+        <w:ind w:firstLine="0"/>
+        <w:rPr>
+          <w:rStyle w:val="hgkelc"/>
+        </w:rPr>
+      </w:pPr>
+    </w:p>
+    <w:p>
+      <w:pPr>
+        <w:pStyle w:val="Prrafodelista"/>
+        <w:spacing w:line="240" w:lineRule="auto"/>
+        <w:ind w:firstLine="0"/>
+      </w:pPr>
+    </w:p>
+    <w:p>
+      <w:pPr>
+        <w:pStyle w:val="Prrafodelista"/>
+        <w:numPr>
+          <w:ilvl w:val="0"/>
+          <w:numId w:val="1"/>
+        </w:numPr>
+        <w:spacing w:line="240" w:lineRule="auto"/>
+      </w:pPr>
+      <w:r>
+        <w:t>¿Encontró lo que estaba buscando?</w:t>
+      </w:r>
+    </w:p>
+    <w:p>
+      <w:pPr>
+        <w:pStyle w:val="Prrafodelista"/>
+        <w:spacing w:line="240" w:lineRule="auto"/>
+        <w:ind w:firstLine="0"/>
+      </w:pPr>
+    </w:p>
+    <w:p>
+      <w:pPr>
+        <w:pStyle w:val="Prrafodelista"/>
+        <w:spacing w:line="240" w:lineRule="auto"/>
+        <w:ind w:firstLine="0"/>
+      </w:pPr>
+      <w:r>
+        <w:t>SI__</w:t>
+      </w:r>
+    </w:p>
+    <w:p>
+      <w:pPr>
+        <w:pStyle w:val="Prrafodelista"/>
+        <w:spacing w:line="240" w:lineRule="auto"/>
+        <w:ind w:firstLine="0"/>
+      </w:pPr>
+      <w:r>
+        <w:t>NO__</w:t>
+      </w:r>
+    </w:p>
+    <w:p>
+      <w:pPr>
+        <w:pStyle w:val="Prrafodelista"/>
+        <w:spacing w:line="240" w:lineRule="auto"/>
+        <w:ind w:firstLine="0"/>
+      </w:pPr>
+      <w:r>
+        <w:t>Si la respuesta es “NO” indique que estaba buscand</w:t>
+      </w:r>
+      <w:r>
+        <w:t>o:</w:t>
+      </w:r>
+    </w:p>
+    <w:p>
+      <w:pPr>
+        <w:pStyle w:val="Prrafodelista"/>
+        <w:spacing w:line="240" w:lineRule="auto"/>
+        <w:ind w:firstLine="0"/>
+      </w:pPr>
+    </w:p>
+    <w:p>
+      <w:pPr>
+        <w:pStyle w:val="Prrafodelista"/>
+        <w:spacing w:line="240" w:lineRule="auto"/>
+        <w:ind w:firstLine="0"/>
+      </w:pPr>
+    </w:p>
+    <w:p>
+      <w:pPr>
+        <w:pStyle w:val="Prrafodelista"/>
+        <w:numPr>
+          <w:ilvl w:val="0"/>
+          <w:numId w:val="1"/>
+        </w:numPr>
+        <w:spacing w:line="240" w:lineRule="auto"/>
+      </w:pPr>
+      <w:r>
+        <w:t>¿El producto que compro se ajustó a sus necesidades?</w:t>
+      </w:r>
+    </w:p>
+    <w:p>
+      <w:pPr>
+        <w:pStyle w:val="Prrafodelista"/>
+        <w:spacing w:line="240" w:lineRule="auto"/>
+        <w:ind w:firstLine="0"/>
+      </w:pPr>
+    </w:p>
+    <w:p>
+      <w:pPr>
+        <w:pStyle w:val="Prrafodelista"/>
+        <w:spacing w:line="240" w:lineRule="auto"/>
+        <w:ind w:firstLine="0"/>
+      </w:pPr>
+      <w:r>
+        <w:t xml:space="preserve">SI__ </w:t>
+      </w:r>
+    </w:p>
+    <w:p>
+      <w:pPr>
+        <w:pStyle w:val="Prrafodelista"/>
+        <w:spacing w:line="240" w:lineRule="auto"/>
+        <w:ind w:firstLine="0"/>
+      </w:pPr>
+      <w:r>
+        <w:t>NO__</w:t>
+      </w:r>
+    </w:p>
+    <w:p>
+      <w:pPr>
+        <w:pStyle w:val="Prrafodelista"/>
+        <w:spacing w:line="240" w:lineRule="auto"/>
+        <w:ind w:firstLine="0"/>
+        <w:rPr>
+          <w:rStyle w:val="hgkelc"/>
+        </w:rPr>
+      </w:pPr>
+      <w:r>
+        <w:rPr>
+          <w:rStyle w:val="hgkelc"/>
+        </w:rPr>
+        <w:t xml:space="preserve">Si la respuesta es “NO” indique </w:t>
+      </w:r>
+      <w:r>
+        <w:rPr>
+          <w:rStyle w:val="hgkelc"/>
+        </w:rPr>
+        <w:t>¿Por qué?:</w:t>
+      </w:r>
+    </w:p>
+    <w:p>
+      <w:pPr>
+        <w:pStyle w:val="Prrafodelista"/>
+        <w:spacing w:line="240" w:lineRule="auto"/>
+        <w:ind w:firstLine="0"/>
+        <w:rPr>
+          <w:rStyle w:val="hgkelc"/>
+        </w:rPr>
+      </w:pPr>
+    </w:p>
+    <w:p>
+      <w:pPr>
+        <w:pStyle w:val="Prrafodelista"/>
+        <w:spacing w:line="240" w:lineRule="auto"/>
+        <w:ind w:firstLine="0"/>
+        <w:rPr>
+          <w:rStyle w:val="hgkelc"/>
+        </w:rPr>
+      </w:pPr>
+    </w:p>
+    <w:p>
+      <w:pPr>
+        <w:pStyle w:val="Prrafodelista"/>
+        <w:numPr>
+          <w:ilvl w:val="0"/>
+          <w:numId w:val="1"/>
+        </w:numPr>
+        <w:spacing w:line="240" w:lineRule="auto"/>
+      </w:pPr>
+      <w:r>
+        <w:t>¿</w:t>
+      </w:r>
+      <w:r>
+        <w:t>Tuvo algún problema con el método de pago</w:t>
+      </w:r>
+      <w:r>
+        <w:t>?</w:t>
+      </w:r>
+    </w:p>
+    <w:p>
+      <w:pPr>
+        <w:pStyle w:val="Prrafodelista"/>
+        <w:spacing w:line="240" w:lineRule="auto"/>
+        <w:ind w:firstLine="0"/>
+      </w:pPr>
+    </w:p>
+    <w:p>
+      <w:pPr>
+        <w:pStyle w:val="Prrafodelista"/>
+        <w:spacing w:line="240" w:lineRule="auto"/>
+        <w:ind w:firstLine="0"/>
+      </w:pPr>
+      <w:r>
+        <w:t xml:space="preserve">SI__ </w:t>
+      </w:r>
+    </w:p>
+    <w:p>
+      <w:pPr>
+        <w:pStyle w:val="Prrafodelista"/>
+        <w:spacing w:line="240" w:lineRule="auto"/>
+        <w:ind w:firstLine="0"/>
+      </w:pPr>
+      <w:r>
+        <w:t>NO__</w:t>
+      </w:r>
+    </w:p>
+    <w:p>
+      <w:pPr>
+        <w:pStyle w:val="Prrafodelista"/>
+        <w:spacing w:line="240" w:lineRule="auto"/>
+        <w:ind w:firstLine="0"/>
+        <w:rPr>
+          <w:rStyle w:val="hgkelc"/>
+        </w:rPr>
+      </w:pPr>
+      <w:r>
+        <w:rPr>
+          <w:rStyle w:val="hgkelc"/>
+        </w:rPr>
+        <w:t>Si la respuesta es “</w:t>
+      </w:r>
+      <w:r>
+        <w:rPr>
+          <w:rStyle w:val="hgkelc"/>
+        </w:rPr>
+        <w:t>SI</w:t>
+      </w:r>
+      <w:r>
+        <w:rPr>
+          <w:rStyle w:val="hgkelc"/>
+        </w:rPr>
+        <w:t>” indique ¿Por qué?:</w:t>
+      </w:r>
+    </w:p>
+    <w:p>
+      <w:pPr>
+        <w:pStyle w:val="Prrafodelista"/>
+        <w:spacing w:line="240" w:lineRule="auto"/>
+        <w:ind w:firstLine="0"/>
+        <w:rPr>
+          <w:rStyle w:val="hgkelc"/>
+        </w:rPr>
+      </w:pPr>
+    </w:p>
+    <w:p>
+      <w:pPr>
+        <w:spacing w:line="240" w:lineRule="auto"/>
+        <w:ind w:firstLine="0"/>
+        <w:rPr>
+          <w:rStyle w:val="hgkelc"/>
+        </w:rPr>
+      </w:pPr>
+    </w:p>
+    <w:p>
+      <w:pPr>
+        <w:pStyle w:val="Prrafodelista"/>
+        <w:numPr>
+          <w:ilvl w:val="0"/>
+          <w:numId w:val="1"/>
+        </w:numPr>
+        <w:spacing w:line="240" w:lineRule="auto"/>
+      </w:pPr>
+      <w:r>
+        <w:t>¿</w:t>
+      </w:r>
+      <w:r>
+        <w:t>Encontró el producto con facilidad</w:t>
+      </w:r>
+      <w:r>
+        <w:t>?</w:t>
+      </w:r>
+    </w:p>
+    <w:p>
+      <w:pPr>
+        <w:pStyle w:val="Prrafodelista"/>
+        <w:spacing w:line="240" w:lineRule="auto"/>
+        <w:ind w:firstLine="0"/>
+      </w:pPr>
+    </w:p>
+    <w:p>
+      <w:pPr>
+        <w:pStyle w:val="Prrafodelista"/>
+        <w:spacing w:line="240" w:lineRule="auto"/>
+        <w:ind w:firstLine="0"/>
+      </w:pPr>
+      <w:r>
+        <w:t xml:space="preserve">SI__ </w:t>
+      </w:r>
+    </w:p>
+    <w:p>
+      <w:pPr>
+        <w:pStyle w:val="Prrafodelista"/>
+        <w:spacing w:line="240" w:lineRule="auto"/>
+        <w:ind w:firstLine="0"/>
+      </w:pPr>
+      <w:r>
+        <w:t>NO__</w:t>
+      </w:r>
+    </w:p>
+    <w:p>
+      <w:pPr>
+        <w:pStyle w:val="Prrafodelista"/>
+        <w:spacing w:line="240" w:lineRule="auto"/>
+        <w:ind w:firstLine="0"/>
+        <w:rPr>
+          <w:rStyle w:val="hgkelc"/>
+        </w:rPr>
+      </w:pPr>
+      <w:r>
+        <w:rPr>
+          <w:rStyle w:val="hgkelc"/>
+        </w:rPr>
+        <w:t>Si la respuesta es “</w:t>
+      </w:r>
+      <w:r>
+        <w:rPr>
+          <w:rStyle w:val="hgkelc"/>
+        </w:rPr>
+        <w:t>NO</w:t>
+      </w:r>
+      <w:r>
+        <w:rPr>
+          <w:rStyle w:val="hgkelc"/>
+        </w:rPr>
+        <w:t>” indique ¿Por qué?:</w:t>
+      </w:r>
+    </w:p>
+    <w:p>
+      <w:pPr>
+        <w:pStyle w:val="Prrafodelista"/>
+        <w:spacing w:line="240" w:lineRule="auto"/>
+        <w:ind w:firstLine="0"/>
+        <w:rPr>
+          <w:rStyle w:val="hgkelc"/>
+        </w:rPr>
+      </w:pPr>
+    </w:p>
+    <w:p>
+      <w:pPr>
+        <w:pStyle w:val="Prrafodelista"/>
+        <w:spacing w:line="240" w:lineRule="auto"/>
+        <w:ind w:firstLine="0"/>
+        <w:rPr>
+          <w:rStyle w:val="hgkelc"/>
+        </w:rPr>
+      </w:pPr>
+    </w:p>
+    <w:p>
+      <w:pPr>
+        <w:pStyle w:val="Prrafodelista"/>
+        <w:spacing w:line="240" w:lineRule="auto"/>
+        <w:ind w:firstLine="0"/>
+        <w:rPr>
+          <w:rStyle w:val="hgkelc"/>
+        </w:rPr>
+      </w:pPr>
+    </w:p>
+    <w:p>
+      <w:pPr>
+        <w:pStyle w:val="Prrafodelista"/>
+        <w:spacing w:line="240" w:lineRule="auto"/>
+        <w:ind w:firstLine="0"/>
+        <w:rPr>
+          <w:rStyle w:val="hgkelc"/>
+        </w:rPr>
+      </w:pPr>
+    </w:p>
+    <w:p>
+      <w:pPr>
+        <w:pStyle w:val="Prrafodelista"/>
+        <w:spacing w:line="240" w:lineRule="auto"/>
+        <w:ind w:firstLine="0"/>
+        <w:rPr>
+          <w:rStyle w:val="hgkelc"/>
+        </w:rPr>
+      </w:pPr>
+    </w:p>
+    <w:p>
+      <w:pPr>
+        <w:pStyle w:val="Prrafodelista"/>
+        <w:spacing w:line="240" w:lineRule="auto"/>
+        <w:ind w:firstLine="0"/>
+        <w:rPr>
+          <w:rStyle w:val="hgkelc"/>
+        </w:rPr>
+      </w:pPr>
+    </w:p>
+    <w:p>
+      <w:pPr>
+        <w:pStyle w:val="Prrafodelista"/>
+        <w:numPr>
+          <w:ilvl w:val="0"/>
+          <w:numId w:val="1"/>
+        </w:numPr>
+        <w:spacing w:line="240" w:lineRule="auto"/>
+      </w:pPr>
+      <w:r>
+        <w:t>¿</w:t>
+      </w:r>
+      <w:r>
+        <w:t>El producto que solicito llego en el tiempo acordado</w:t>
+      </w:r>
+      <w:r>
+        <w:t>?</w:t>
+      </w:r>
+    </w:p>
+    <w:p>
+      <w:pPr>
+        <w:pStyle w:val="Prrafodelista"/>
+        <w:spacing w:line="240" w:lineRule="auto"/>
+        <w:ind w:firstLine="0"/>
+      </w:pPr>
+    </w:p>
+    <w:p>
+      <w:pPr>
+        <w:pStyle w:val="Prrafodelista"/>
+        <w:spacing w:line="240" w:lineRule="auto"/>
+        <w:ind w:firstLine="0"/>
+      </w:pPr>
+      <w:r>
+        <w:t xml:space="preserve">SI__ </w:t>
+      </w:r>
+    </w:p>
+    <w:p>
+      <w:pPr>
+        <w:pStyle w:val="Prrafodelista"/>
+        <w:spacing w:line="240" w:lineRule="auto"/>
+        <w:ind w:firstLine="0"/>
+      </w:pPr>
+      <w:r>
+        <w:t>NO__</w:t>
+      </w:r>
+    </w:p>
+    <w:p>
+      <w:pPr>
+        <w:pStyle w:val="Prrafodelista"/>
+        <w:spacing w:line="240" w:lineRule="auto"/>
+        <w:ind w:firstLine="0"/>
+        <w:rPr>
+          <w:rStyle w:val="hgkelc"/>
+        </w:rPr>
+      </w:pPr>
+      <w:r>
+        <w:rPr>
+          <w:rStyle w:val="hgkelc"/>
+        </w:rPr>
+        <w:t xml:space="preserve">Si la respuesta es “NO” indique </w:t>
+      </w:r>
+      <w:r>
+        <w:rPr>
+          <w:rStyle w:val="hgkelc"/>
+        </w:rPr>
+        <w:t>¿Cuánto tiempo de retraso tuvo la entrega</w:t>
+      </w:r>
+      <w:r>
+        <w:rPr>
+          <w:rStyle w:val="hgkelc"/>
+        </w:rPr>
+        <w:t>?:</w:t>
+      </w:r>
+    </w:p>
+    <w:p>
+      <w:pPr>
+        <w:pStyle w:val="Prrafodelista"/>
+        <w:spacing w:line="240" w:lineRule="auto"/>
+        <w:ind w:firstLine="0"/>
+        <w:rPr>
+          <w:rStyle w:val="hgkelc"/>
+        </w:rPr>
+      </w:pPr>
+    </w:p>
+    <w:p>
+      <w:pPr>
+        <w:pStyle w:val="Prrafodelista"/>
+        <w:spacing w:line="240" w:lineRule="auto"/>
+        <w:ind w:firstLine="0"/>
+        <w:rPr>
+          <w:rStyle w:val="hgkelc"/>
+        </w:rPr>
+      </w:pPr>
+    </w:p>
+    <w:p>
+      <w:pPr>
+        <w:pStyle w:val="Prrafodelista"/>
+        <w:spacing w:line="240" w:lineRule="auto"/>
+        <w:ind w:firstLine="0"/>
+        <w:rPr>
+          <w:rStyle w:val="hgkelc"/>
+        </w:rPr>
+      </w:pPr>
+    </w:p>
+    <w:p>
+      <w:pPr>
+        <w:pStyle w:val="Prrafodelista"/>
+        <w:numPr>
+          <w:ilvl w:val="0"/>
+          <w:numId w:val="1"/>
+        </w:numPr>
+        <w:spacing w:line="240" w:lineRule="auto"/>
+      </w:pPr>
+      <w:r>
+        <w:t>¿</w:t>
+      </w:r>
+      <w:r>
+        <w:t>Ya había comprado nuestros productos desde la plataforma</w:t>
+      </w:r>
+      <w:r>
+        <w:t>?</w:t>
+      </w:r>
+    </w:p>
+    <w:p>
+      <w:pPr>
+        <w:pStyle w:val="Prrafodelista"/>
+        <w:spacing w:line="240" w:lineRule="auto"/>
+        <w:ind w:firstLine="0"/>
+      </w:pPr>
+    </w:p>
+    <w:p>
+      <w:pPr>
+        <w:pStyle w:val="Prrafodelista"/>
+        <w:spacing w:line="240" w:lineRule="auto"/>
+        <w:ind w:firstLine="0"/>
+      </w:pPr>
+      <w:r>
+        <w:t xml:space="preserve">SI__ </w:t>
+      </w:r>
+    </w:p>
+    <w:p>
+      <w:pPr>
+        <w:pStyle w:val="Prrafodelista"/>
+        <w:spacing w:line="240" w:lineRule="auto"/>
+        <w:ind w:firstLine="0"/>
+      </w:pPr>
+      <w:r>
+        <w:t>NO__</w:t>
+      </w:r>
+    </w:p>
+    <w:p>
+      <w:pPr>
+        <w:pStyle w:val="Prrafodelista"/>
+        <w:spacing w:line="240" w:lineRule="auto"/>
+        <w:ind w:firstLine="0"/>
+        <w:rPr>
+          <w:rStyle w:val="hgkelc"/>
+        </w:rPr>
+      </w:pPr>
+      <w:r>
+        <w:rPr>
+          <w:rStyle w:val="hgkelc"/>
+        </w:rPr>
+        <w:t>Si la respuesta es “</w:t>
+      </w:r>
+      <w:r>
+        <w:rPr>
+          <w:rStyle w:val="hgkelc"/>
+        </w:rPr>
+        <w:t>SI</w:t>
+      </w:r>
+      <w:r>
+        <w:rPr>
+          <w:rStyle w:val="hgkelc"/>
+        </w:rPr>
+        <w:t>” indique cual:</w:t>
+      </w:r>
+    </w:p>
+    <w:p>
+      <w:pPr>
+        <w:spacing w:line="240" w:lineRule="auto"/>
+        <w:rPr>
+          <w:rStyle w:val="hgkelc"/>
+        </w:rPr>
+      </w:pPr>
+    </w:p>
+    <w:p>
+      <w:pPr>
+        <w:spacing w:line="240" w:lineRule="auto"/>
+        <w:ind w:firstLine="0"/>
+        <w:rPr>
+          <w:rStyle w:val="hgkelc"/>
+        </w:rPr>
+      </w:pPr>
+    </w:p>
+    <w:p>
+      <w:pPr>
+        <w:pStyle w:val="Prrafodelista"/>
+        <w:numPr>
+          <w:ilvl w:val="0"/>
+          <w:numId w:val="1"/>
+        </w:numPr>
+        <w:spacing w:line="240" w:lineRule="auto"/>
+      </w:pPr>
+      <w:r>
+        <w:t>¿Cómo encontró nuestra plataforma</w:t>
+      </w:r>
+      <w:r>
+        <w:t>?</w:t>
+      </w:r>
+    </w:p>
+    <w:p>
+      <w:pPr>
+        <w:pStyle w:val="Prrafodelista"/>
+        <w:spacing w:line="240" w:lineRule="auto"/>
+        <w:ind w:firstLine="0"/>
+      </w:pPr>
+    </w:p>
+    <w:p>
+      <w:pPr>
+        <w:pStyle w:val="Prrafodelista"/>
+      </w:pPr>
+    </w:p>
+    <w:p>
+      <w:pPr>
+        <w:pStyle w:val="Prrafodelista"/>
+        <w:numPr>
+          <w:ilvl w:val="0"/>
+          <w:numId w:val="1"/>
+        </w:numPr>
+        <w:spacing w:line="240" w:lineRule="auto"/>
+      </w:pPr>
+      <w:r>
+        <w:t>¿</w:t>
+      </w:r>
+      <w:r>
+        <w:t>Tuvo algún problema con el registro o inicio de sesión</w:t>
+      </w:r>
+      <w:r>
+        <w:t>?</w:t>
+      </w:r>
+    </w:p>
+    <w:p>
+      <w:pPr>
+        <w:pStyle w:val="Prrafodelista"/>
+        <w:spacing w:line="240" w:lineRule="auto"/>
+        <w:ind w:firstLine="0"/>
+      </w:pPr>
+    </w:p>
+    <w:p>
+      <w:pPr>
+        <w:pStyle w:val="Prrafodelista"/>
+        <w:spacing w:line="240" w:lineRule="auto"/>
+        <w:ind w:firstLine="0"/>
+      </w:pPr>
+      <w:r>
+        <w:t xml:space="preserve">SI__ </w:t>
+      </w:r>
+    </w:p>
+    <w:p>
+      <w:pPr>
+        <w:pStyle w:val="Prrafodelista"/>
+        <w:spacing w:line="240" w:lineRule="auto"/>
+        <w:ind w:firstLine="0"/>
+      </w:pPr>
+      <w:r>
+        <w:t>NO__</w:t>
+      </w:r>
+    </w:p>
+    <w:p>
+      <w:pPr>
+        <w:pStyle w:val="Prrafodelista"/>
+        <w:spacing w:line="240" w:lineRule="auto"/>
+        <w:ind w:firstLine="0"/>
+        <w:rPr>
+          <w:rStyle w:val="hgkelc"/>
+        </w:rPr>
+      </w:pPr>
+      <w:r>
+        <w:rPr>
+          <w:rStyle w:val="hgkelc"/>
+        </w:rPr>
+        <w:t>Si la respuesta es “SI” indique cual:</w:t>
+      </w:r>
+    </w:p>
+    <w:p>
+      <w:pPr>
+        <w:pStyle w:val="Prrafodelista"/>
+        <w:spacing w:line="240" w:lineRule="auto"/>
+        <w:ind w:firstLine="0"/>
+        <w:rPr>
+          <w:rStyle w:val="hgkelc"/>
+        </w:rPr>
+      </w:pPr>
+    </w:p>
+    <w:p>
+      <w:pPr>
+        <w:pStyle w:val="Prrafodelista"/>
+        <w:spacing w:line="240" w:lineRule="auto"/>
+        <w:ind w:firstLine="0"/>
+        <w:rPr>
+          <w:rStyle w:val="hgkelc"/>
+        </w:rPr>
+      </w:pPr>
+    </w:p>
+    <w:p>
+      <w:pPr>
+        <w:pStyle w:val="Prrafodelista"/>
+        <w:numPr>
+          <w:ilvl w:val="0"/>
+          <w:numId w:val="1"/>
+        </w:numPr>
+        <w:spacing w:line="240" w:lineRule="auto"/>
+      </w:pPr>
+      <w:r>
+        <w:t>¿</w:t>
+      </w:r>
+      <w:r>
+        <w:t>Recomendaría nuestres productos</w:t>
+      </w:r>
+      <w:r>
+        <w:t>?</w:t>
+      </w:r>
+    </w:p>
+    <w:p>
+      <w:pPr>
+        <w:pStyle w:val="Prrafodelista"/>
+        <w:spacing w:line="240" w:lineRule="auto"/>
+        <w:ind w:firstLine="0"/>
+      </w:pPr>
+    </w:p>
+    <w:p>
+      <w:pPr>
+        <w:pStyle w:val="Prrafodelista"/>
+        <w:spacing w:line="240" w:lineRule="auto"/>
+        <w:ind w:firstLine="0"/>
+      </w:pPr>
+      <w:r>
+        <w:t xml:space="preserve">SI__ </w:t>
+      </w:r>
+    </w:p>
+    <w:p>
+      <w:pPr>
+        <w:pStyle w:val="Prrafodelista"/>
+        <w:spacing w:line="240" w:lineRule="auto"/>
+        <w:ind w:firstLine="0"/>
+      </w:pPr>
+      <w:r>
+        <w:t>NO__</w:t>
+      </w:r>
+    </w:p>
+    <w:p>
+      <w:pPr>
+        <w:pStyle w:val="Prrafodelista"/>
+        <w:spacing w:line="240" w:lineRule="auto"/>
+        <w:ind w:firstLine="0"/>
+        <w:rPr>
+          <w:rStyle w:val="hgkelc"/>
+        </w:rPr>
+      </w:pPr>
+      <w:r>
+        <w:rPr>
+          <w:rStyle w:val="hgkelc"/>
+        </w:rPr>
+        <w:t>Si la respuesta es “NO” indique ¿Por qué?:</w:t>
+      </w:r>
+    </w:p>
+    <w:p>
+      <w:pPr>
+        <w:pStyle w:val="Prrafodelista"/>
+        <w:spacing w:line="240" w:lineRule="auto"/>
+        <w:ind w:firstLine="0"/>
+        <w:rPr>
+          <w:rStyle w:val="hgkelc"/>
+        </w:rPr>
+      </w:pPr>
+    </w:p>
+    <w:p>
+      <w:pPr>
+        <w:pStyle w:val="Prrafodelista"/>
+        <w:spacing w:line="240" w:lineRule="auto"/>
+        <w:ind w:firstLine="0"/>
+        <w:rPr>
+          <w:rStyle w:val="hgkelc"/>
+        </w:rPr>
+      </w:pPr>
+    </w:p>
+    <w:p>
+      <w:pPr>
+        <w:pStyle w:val="Prrafodelista"/>
+        <w:spacing w:line="240" w:lineRule="auto"/>
+        <w:ind w:firstLine="0"/>
+      </w:pPr>
+    </w:p>
+    <w:p>
+      <w:pPr>
+        <w:pStyle w:val="Prrafodelista"/>
+        <w:spacing w:line="240" w:lineRule="auto"/>
+        <w:ind w:firstLine="0"/>
+      </w:pPr>
+    </w:p>
+    <w:p>
+      <w:pPr>
+        <w:pStyle w:val="Prrafodelista"/>
+        <w:spacing w:line="240" w:lineRule="auto"/>
+        <w:ind w:firstLine="0"/>
+      </w:pPr>
+    </w:p>
+    <w:p>
+      <w:pPr>
+        <w:pStyle w:val="Prrafodelista"/>
+        <w:spacing w:line="240" w:lineRule="auto"/>
+        <w:ind w:firstLine="0"/>
+      </w:pPr>
+    </w:p>
+    <w:p>
+      <w:pPr>
+        <w:pStyle w:val="Prrafodelista"/>
+        <w:spacing w:line="240" w:lineRule="auto"/>
+        <w:ind w:firstLine="0"/>
+      </w:pPr>
+    </w:p>
+    <w:p>
+      <w:pPr>
+        <w:pStyle w:val="Prrafodelista"/>
+        <w:spacing w:line="240" w:lineRule="auto"/>
+        <w:ind w:firstLine="0"/>
+      </w:pPr>
+    </w:p>
+    <w:p>
+      <w:pPr>
+        <w:pStyle w:val="Prrafodelista"/>
+        <w:spacing w:line="240" w:lineRule="auto"/>
+        <w:ind w:firstLine="0"/>
+      </w:pPr>
+    </w:p>
+    <w:p>
+      <w:pPr>
+        <w:pStyle w:val="Prrafodelista"/>
+        <w:spacing w:line="240" w:lineRule="auto"/>
+        <w:ind w:firstLine="0"/>
+      </w:pPr>
+    </w:p>
+    <w:p>
+      <w:pPr>
+        <w:spacing w:line="240" w:lineRule="auto"/>
+        <w:ind w:firstLine="0"/>
+        <w:jc w:val="center"/>
+        <w:rPr>
+          <w:b/>
+          <w:bCs/>
+          <w:sz w:val="32"/>
+          <w:szCs w:val="32"/>
+        </w:rPr>
+      </w:pPr>
+      <w:r>
+        <w:rPr>
+          <w:b/>
+          <w:bCs/>
+          <w:sz w:val="32"/>
+          <w:szCs w:val="32"/>
+        </w:rPr>
+        <w:lastRenderedPageBreak/>
+        <w:t xml:space="preserve">Conclusión </w:t>
+      </w:r>
+    </w:p>
+    <w:p>
+      <w:pPr>
+        <w:spacing w:line="240" w:lineRule="auto"/>
+        <w:ind w:firstLine="0"/>
+        <w:jc w:val="center"/>
+        <w:rPr>
+          <w:b/>
+          <w:bCs/>
+          <w:sz w:val="32"/>
+          <w:szCs w:val="32"/>
+        </w:rPr>
+      </w:pPr>
+    </w:p>
+    <w:p>
+      <w:pPr>
+        <w:spacing w:line="240" w:lineRule="auto"/>
+        <w:ind w:firstLine="0"/>
+        <w:jc w:val="center"/>
+        <w:rPr>
+          <w:b/>
+          <w:bCs/>
+          <w:sz w:val="32"/>
+          <w:szCs w:val="32"/>
+        </w:rPr>
+      </w:pPr>
+      <w:r>
+        <w:t xml:space="preserve">Gracias a la realización de esa encuesta se podrán mejorar diferentes aspectos del producto y la plataforma con el fin de que los usuarios encuentren los productos que buscan y la calidad del servicio que se presta sea la </w:t>
+      </w:r>
+      <w:proofErr w:type="spellStart"/>
+      <w:r>
+        <w:t>mas</w:t>
+      </w:r>
+      <w:proofErr w:type="spellEnd"/>
+      <w:r>
+        <w:t xml:space="preserve"> optima.</w:t>
+      </w:r>
+    </w:p>
+    <w:p>
+      <w:pPr>
+        <w:spacing w:line="240" w:lineRule="auto"/>
+        <w:ind w:firstLine="0"/>
+        <w:jc w:val="center"/>
+        <w:rPr>
+          <w:b/>
+          <w:bCs/>
+          <w:sz w:val="32"/>
+          <w:szCs w:val="32"/>
+        </w:rPr>
+      </w:pPr>
+    </w:p>
+    <w:p>
+      <w:pPr>
+        <w:pStyle w:val="Prrafodelista"/>
+        <w:spacing w:line="240" w:lineRule="auto"/>
+        <w:ind w:firstLine="0"/>
+      </w:pPr>
+    </w:p>
+    <w:p>
+      <w:pPr>
+        <w:pStyle w:val="Prrafodelista"/>
+        <w:spacing w:line="240" w:lineRule="auto"/>
+        <w:ind w:firstLine="0"/>
+        <w:jc w:val="center"/>
+      </w:pPr>
+    </w:p>
+    <w:p>
+      <w:pPr>
+        <w:pStyle w:val="Prrafodelista"/>
+        <w:spacing w:line="240" w:lineRule="auto"/>
+        <w:ind w:firstLine="0"/>
+      </w:pPr>
+      <w:r>
+        <w:t xml:space="preserve"> </w:t>
+      </w:r>
+    </w:p>
+    <w:p>
+      <w:pPr>
+        <w:pStyle w:val="Prrafodelista"/>
+        <w:spacing w:line="240" w:lineRule="auto"/>
+        <w:ind w:firstLine="0"/>
+      </w:pPr>
+    </w:p>
+    <w:p>
+      <w:pPr>
+        <w:spacing w:line="240" w:lineRule="auto"/>
+        <w:ind w:left="360" w:firstLine="0"/>
+      </w:pPr>
+    </w:p>
+    <w:p>
+      <w:pPr>
+        <w:pStyle w:val="Prrafodelista"/>
+        <w:spacing w:line="240" w:lineRule="auto"/>
+        <w:ind w:firstLine="0"/>
+      </w:pPr>
+    </w:p>
+    <w:p>
+      <w:pPr>
         <w:ind w:left="708" w:firstLine="12"/>
-        <w:jc w:val="center"/>
-      </w:pPr>
-      <w:r>
-        <w:lastRenderedPageBreak/>
-        <w:drawing>
-          <wp:anchor distT="0" distB="0" distL="114300" distR="114300" simplePos="0" relativeHeight="251661312" behindDoc="1" locked="0" layoutInCell="1" allowOverlap="1" wp14:anchorId="16BA7E93" wp14:editId="676E784A">
-            <wp:simplePos x="0" y="0"/>
-            <wp:positionH relativeFrom="column">
-              <wp:posOffset>63500</wp:posOffset>
-            </wp:positionH>
-            <wp:positionV relativeFrom="paragraph">
-              <wp:posOffset>74295</wp:posOffset>
-            </wp:positionV>
-            <wp:extent cx="5943600" cy="3405505"/>
-            <wp:effectExtent l="0" t="0" r="0" b="4445"/>
-            <wp:wrapTight wrapText="bothSides">
-              <wp:wrapPolygon edited="0">
-                <wp:start x="0" y="0"/>
-                <wp:lineTo x="0" y="21507"/>
-                <wp:lineTo x="21531" y="21507"/>
-                <wp:lineTo x="21531" y="0"/>
-                <wp:lineTo x="0" y="0"/>
-              </wp:wrapPolygon>
-            </wp:wrapTight>
-            <wp:docPr id="248328783" name="Imagen 1"/>
-            <wp:cNvGraphicFramePr>
-              <a:graphicFrameLocks xmlns:a="http://schemas.openxmlformats.org/drawingml/2006/main" noChangeAspect="1"/>
-            </wp:cNvGraphicFramePr>
-            <a:graphic xmlns:a="http://schemas.openxmlformats.org/drawingml/2006/main">
-              <a:graphicData uri="http://schemas.openxmlformats.org/drawingml/2006/picture">
-                <pic:pic xmlns:pic="http://schemas.openxmlformats.org/drawingml/2006/picture">
-                  <pic:nvPicPr>
-                    <pic:cNvPr id="248328783" name=""/>
-                    <pic:cNvPicPr/>
-                  </pic:nvPicPr>
-                  <pic:blipFill>
-                    <a:blip r:embed="rId9" cstate="print">
-                      <a:extLst>
-                        <a:ext uri="{28A0092B-C50C-407E-A947-70E740481C1C}">
-                          <a14:useLocalDpi xmlns:a14="http://schemas.microsoft.com/office/drawing/2010/main" val="0"/>
-                        </a:ext>
-                      </a:extLst>
-                    </a:blip>
-                    <a:stretch>
-                      <a:fillRect/>
-                    </a:stretch>
-                  </pic:blipFill>
-                  <pic:spPr>
-                    <a:xfrm>
-                      <a:off x="0" y="0"/>
-                      <a:ext cx="5943600" cy="3405505"/>
-                    </a:xfrm>
-                    <a:prstGeom prst="rect">
-                      <a:avLst/>
-                    </a:prstGeom>
-                  </pic:spPr>
-                </pic:pic>
-              </a:graphicData>
-            </a:graphic>
-          </wp:anchor>
-        </w:drawing>
-      </w:r>
-      <w:r>
-        <w:drawing>
-          <wp:anchor distT="0" distB="0" distL="114300" distR="114300" simplePos="0" relativeHeight="251660288" behindDoc="1" locked="0" layoutInCell="1" allowOverlap="1" wp14:anchorId="6AF35827" wp14:editId="1616A050">
-            <wp:simplePos x="0" y="0"/>
-            <wp:positionH relativeFrom="column">
-              <wp:posOffset>69850</wp:posOffset>
-            </wp:positionH>
-            <wp:positionV relativeFrom="paragraph">
-              <wp:posOffset>3479800</wp:posOffset>
-            </wp:positionV>
-            <wp:extent cx="5943600" cy="3652520"/>
-            <wp:effectExtent l="0" t="0" r="0" b="5080"/>
-            <wp:wrapTight wrapText="bothSides">
-              <wp:wrapPolygon edited="0">
-                <wp:start x="0" y="0"/>
-                <wp:lineTo x="0" y="21517"/>
-                <wp:lineTo x="21531" y="21517"/>
-                <wp:lineTo x="21531" y="0"/>
-                <wp:lineTo x="0" y="0"/>
-              </wp:wrapPolygon>
-            </wp:wrapTight>
-            <wp:docPr id="75209257" name="Imagen 1" descr="Diagrama&#10;&#10;Descripción generada automáticamente"/>
-            <wp:cNvGraphicFramePr>
-              <a:graphicFrameLocks xmlns:a="http://schemas.openxmlformats.org/drawingml/2006/main" noChangeAspect="1"/>
-            </wp:cNvGraphicFramePr>
-            <a:graphic xmlns:a="http://schemas.openxmlformats.org/drawingml/2006/main">
-              <a:graphicData uri="http://schemas.openxmlformats.org/drawingml/2006/picture">
-                <pic:pic xmlns:pic="http://schemas.openxmlformats.org/drawingml/2006/picture">
-                  <pic:nvPicPr>
-                    <pic:cNvPr id="75209257" name="Imagen 1" descr="Diagrama&#10;&#10;Descripción generada automáticamente"/>
-                    <pic:cNvPicPr/>
-                  </pic:nvPicPr>
-                  <pic:blipFill>
-                    <a:blip r:embed="rId10" cstate="print">
-                      <a:extLst>
-                        <a:ext uri="{28A0092B-C50C-407E-A947-70E740481C1C}">
-                          <a14:useLocalDpi xmlns:a14="http://schemas.microsoft.com/office/drawing/2010/main" val="0"/>
-                        </a:ext>
-                      </a:extLst>
-                    </a:blip>
-                    <a:stretch>
-                      <a:fillRect/>
-                    </a:stretch>
-                  </pic:blipFill>
-                  <pic:spPr>
-                    <a:xfrm>
-                      <a:off x="0" y="0"/>
-                      <a:ext cx="5943600" cy="3652520"/>
-                    </a:xfrm>
-                    <a:prstGeom prst="rect">
-                      <a:avLst/>
-                    </a:prstGeom>
-                  </pic:spPr>
-                </pic:pic>
-              </a:graphicData>
-            </a:graphic>
-          </wp:anchor>
-        </w:drawing>
-      </w:r>
+      </w:pPr>
     </w:p>
     <w:sectPr>
-      <w:headerReference w:type="default" r:id="rId11"/>
+      <w:headerReference w:type="default" r:id="rId8"/>
       <w:pgSz w:w="12240" w:h="15840" w:code="1"/>
       <w:pgMar w:top="1440" w:right="1440" w:bottom="1440" w:left="1440" w:header="709" w:footer="709" w:gutter="0"/>
       <w:cols w:space="708"/>
@@ -691,13 +2279,109 @@
 </w:hdr>
 </file>
 
+<file path=word/numbering.xml><?xml version="1.0" encoding="utf-8"?>
+<w:numbering xmlns:wpc="http://schemas.microsoft.com/office/word/2010/wordprocessingCanvas" xmlns:cx="http://schemas.microsoft.com/office/drawing/2014/chartex" xmlns:cx1="http://schemas.microsoft.com/office/drawing/2015/9/8/chartex" xmlns:cx2="http://schemas.microsoft.com/office/drawing/2015/10/21/chartex" xmlns:cx3="http://schemas.microsoft.com/office/drawing/2016/5/9/chartex" xmlns:cx4="http://schemas.microsoft.com/office/drawing/2016/5/10/chartex" xmlns:cx5="http://schemas.microsoft.com/office/drawing/2016/5/11/chartex" xmlns:cx6="http://schemas.microsoft.com/office/drawing/2016/5/12/chartex" xmlns:cx7="http://schemas.microsoft.com/office/drawing/2016/5/13/chartex" xmlns:cx8="http://schemas.microsoft.com/office/drawing/2016/5/14/chartex" xmlns:mc="http://schemas.openxmlformats.org/markup-compatibility/2006" xmlns:aink="http://schemas.microsoft.com/office/drawing/2016/ink" xmlns:am3d="http://schemas.microsoft.com/office/drawing/2017/model3d" xmlns:o="urn:schemas-microsoft-com:office:office" xmlns:oel="http://schemas.microsoft.com/office/2019/extlst" xmlns:r="http://schemas.openxmlformats.org/officeDocument/2006/relationships" xmlns:m="http://schemas.openxmlformats.org/officeDocument/2006/math" xmlns:v="urn:schemas-microsoft-com:vml" xmlns:wp14="http://schemas.microsoft.com/office/word/2010/wordprocessingDrawing" xmlns:wp="http://schemas.openxmlformats.org/drawingml/2006/wordprocessingDrawing" xmlns:w10="urn:schemas-microsoft-com:office:word" xmlns:w="http://schemas.openxmlformats.org/wordprocessingml/2006/main" xmlns:w14="http://schemas.microsoft.com/office/word/2010/wordml" xmlns:w15="http://schemas.microsoft.com/office/word/2012/wordml" xmlns:w16cex="http://schemas.microsoft.com/office/word/2018/wordml/cex" xmlns:w16cid="http://schemas.microsoft.com/office/word/2016/wordml/cid" xmlns:w16="http://schemas.microsoft.com/office/word/2018/wordml" xmlns:w16sdtdh="http://schemas.microsoft.com/office/word/2020/wordml/sdtdatahash" xmlns:w16se="http://schemas.microsoft.com/office/word/2015/wordml/symex" xmlns:wpg="http://schemas.microsoft.com/office/word/2010/wordprocessingGroup" xmlns:wpi="http://schemas.microsoft.com/office/word/2010/wordprocessingInk" xmlns:wne="http://schemas.microsoft.com/office/word/2006/wordml" xmlns:wps="http://schemas.microsoft.com/office/word/2010/wordprocessingShape" mc:Ignorable="w14 w15 w16se w16cid w16 w16cex w16sdtdh wp14">
+  <w:abstractNum w:abstractNumId="0" w15:restartNumberingAfterBreak="0">
+    <w:nsid w:val="17460F9C"/>
+    <w:multiLevelType w:val="hybridMultilevel"/>
+    <w:tmpl w:val="26DE7C32"/>
+    <w:lvl w:ilvl="0" w:tplc="0C0A000F">
+      <w:start w:val="1"/>
+      <w:numFmt w:val="decimal"/>
+      <w:lvlText w:val="%1."/>
+      <w:lvlJc w:val="left"/>
+      <w:pPr>
+        <w:ind w:left="720" w:hanging="360"/>
+      </w:pPr>
+      <w:rPr>
+        <w:rFonts w:hint="default"/>
+      </w:rPr>
+    </w:lvl>
+    <w:lvl w:ilvl="1" w:tplc="0C0A0019" w:tentative="1">
+      <w:start w:val="1"/>
+      <w:numFmt w:val="lowerLetter"/>
+      <w:lvlText w:val="%2."/>
+      <w:lvlJc w:val="left"/>
+      <w:pPr>
+        <w:ind w:left="1440" w:hanging="360"/>
+      </w:pPr>
+    </w:lvl>
+    <w:lvl w:ilvl="2" w:tplc="0C0A001B" w:tentative="1">
+      <w:start w:val="1"/>
+      <w:numFmt w:val="lowerRoman"/>
+      <w:lvlText w:val="%3."/>
+      <w:lvlJc w:val="right"/>
+      <w:pPr>
+        <w:ind w:left="2160" w:hanging="180"/>
+      </w:pPr>
+    </w:lvl>
+    <w:lvl w:ilvl="3" w:tplc="0C0A000F" w:tentative="1">
+      <w:start w:val="1"/>
+      <w:numFmt w:val="decimal"/>
+      <w:lvlText w:val="%4."/>
+      <w:lvlJc w:val="left"/>
+      <w:pPr>
+        <w:ind w:left="2880" w:hanging="360"/>
+      </w:pPr>
+    </w:lvl>
+    <w:lvl w:ilvl="4" w:tplc="0C0A0019" w:tentative="1">
+      <w:start w:val="1"/>
+      <w:numFmt w:val="lowerLetter"/>
+      <w:lvlText w:val="%5."/>
+      <w:lvlJc w:val="left"/>
+      <w:pPr>
+        <w:ind w:left="3600" w:hanging="360"/>
+      </w:pPr>
+    </w:lvl>
+    <w:lvl w:ilvl="5" w:tplc="0C0A001B" w:tentative="1">
+      <w:start w:val="1"/>
+      <w:numFmt w:val="lowerRoman"/>
+      <w:lvlText w:val="%6."/>
+      <w:lvlJc w:val="right"/>
+      <w:pPr>
+        <w:ind w:left="4320" w:hanging="180"/>
+      </w:pPr>
+    </w:lvl>
+    <w:lvl w:ilvl="6" w:tplc="0C0A000F" w:tentative="1">
+      <w:start w:val="1"/>
+      <w:numFmt w:val="decimal"/>
+      <w:lvlText w:val="%7."/>
+      <w:lvlJc w:val="left"/>
+      <w:pPr>
+        <w:ind w:left="5040" w:hanging="360"/>
+      </w:pPr>
+    </w:lvl>
+    <w:lvl w:ilvl="7" w:tplc="0C0A0019" w:tentative="1">
+      <w:start w:val="1"/>
+      <w:numFmt w:val="lowerLetter"/>
+      <w:lvlText w:val="%8."/>
+      <w:lvlJc w:val="left"/>
+      <w:pPr>
+        <w:ind w:left="5760" w:hanging="360"/>
+      </w:pPr>
+    </w:lvl>
+    <w:lvl w:ilvl="8" w:tplc="0C0A001B" w:tentative="1">
+      <w:start w:val="1"/>
+      <w:numFmt w:val="lowerRoman"/>
+      <w:lvlText w:val="%9."/>
+      <w:lvlJc w:val="right"/>
+      <w:pPr>
+        <w:ind w:left="6480" w:hanging="180"/>
+      </w:pPr>
+    </w:lvl>
+  </w:abstractNum>
+  <w:num w:numId="1" w16cid:durableId="836460407">
+    <w:abstractNumId w:val="0"/>
+  </w:num>
+</w:numbering>
+</file>
+
 <file path=word/styles.xml><?xml version="1.0" encoding="utf-8"?>
 <w:styles xmlns:mc="http://schemas.openxmlformats.org/markup-compatibility/2006" xmlns:r="http://schemas.openxmlformats.org/officeDocument/2006/relationships" xmlns:w="http://schemas.openxmlformats.org/wordprocessingml/2006/main" xmlns:w14="http://schemas.microsoft.com/office/word/2010/wordml" xmlns:w15="http://schemas.microsoft.com/office/word/2012/wordml" xmlns:w16cex="http://schemas.microsoft.com/office/word/2018/wordml/cex" xmlns:w16cid="http://schemas.microsoft.com/office/word/2016/wordml/cid" xmlns:w16="http://schemas.microsoft.com/office/word/2018/wordml" xmlns:w16sdtdh="http://schemas.microsoft.com/office/word/2020/wordml/sdtdatahash" xmlns:w16se="http://schemas.microsoft.com/office/word/2015/wordml/symex" mc:Ignorable="w14 w15 w16se w16cid w16 w16cex w16sdtdh">
   <w:docDefaults>
     <w:rPrDefault>
       <w:rPr>
         <w:rFonts w:ascii="Calibri" w:eastAsiaTheme="minorHAnsi" w:hAnsi="Calibri" w:cstheme="minorBidi"/>
-        <w:bCs/>
         <w:sz w:val="22"/>
         <w:szCs w:val="24"/>
         <w:lang w:val="es-CO" w:eastAsia="en-US" w:bidi="ar-SA"/>
@@ -1386,7 +3070,7 @@
     <w:rPr>
       <w:rFonts w:ascii="Times New Roman" w:hAnsi="Times New Roman"/>
       <w:b/>
-      <w:bCs w:val="0"/>
+      <w:bCs/>
       <w:sz w:val="24"/>
       <w:szCs w:val="22"/>
     </w:rPr>
@@ -1401,7 +3085,7 @@
     </w:pPr>
     <w:rPr>
       <w:rFonts w:eastAsia="Times New Roman" w:cs="Times New Roman"/>
-      <w:bCs w:val="0"/>
+      <w:bCs/>
       <w:lang w:eastAsia="es-CO"/>
     </w:rPr>
   </w:style>
@@ -1414,6 +3098,22 @@
     <w:name w:val="eop"/>
     <w:basedOn w:val="Fuentedeprrafopredeter"/>
     <w:rsid w:val="00BC078C"/>
+  </w:style>
+  <w:style w:type="paragraph" w:styleId="Prrafodelista">
+    <w:name w:val="List Paragraph"/>
+    <w:basedOn w:val="Normal"/>
+    <w:uiPriority w:val="34"/>
+    <w:qFormat/>
+    <w:rsid w:val="005239C9"/>
+    <w:pPr>
+      <w:ind w:left="720"/>
+      <w:contextualSpacing/>
+    </w:pPr>
+  </w:style>
+  <w:style w:type="character" w:customStyle="1" w:styleId="hgkelc">
+    <w:name w:val="hgkelc"/>
+    <w:basedOn w:val="Fuentedeprrafopredeter"/>
+    <w:rsid w:val="005239C9"/>
   </w:style>
 </w:styles>
 </file>

</xml_diff>